<commit_message>
Enlace en documento ok
</commit_message>
<xml_diff>
--- a/Aprendizaje no supervisado.docx
+++ b/Aprendizaje no supervisado.docx
@@ -573,6 +573,25 @@
           <w:lang w:val="es-ES"/>
         </w:rPr>
       </w:pPr>
+      <w:hyperlink r:id="rId6" w:history="1">
+        <w:r>
+          <w:rPr>
+            <w:rStyle w:val="Hipervnculo"/>
+            <w:rFonts w:cs="Times New Roman"/>
+            <w:szCs w:val="24"/>
+            <w:lang w:val="es-ES"/>
+          </w:rPr>
+          <w:t>https://youtu.be/WFJOB2Kd224</w:t>
+        </w:r>
+      </w:hyperlink>
+      <w:r>
+        <w:rPr>
+          <w:rFonts w:cs="Times New Roman"/>
+          <w:szCs w:val="24"/>
+          <w:lang w:val="es-ES"/>
+        </w:rPr>
+        <w:t xml:space="preserve"> </w:t>
+      </w:r>
       <w:bookmarkStart w:id="0" w:name="_GoBack"/>
       <w:bookmarkEnd w:id="0"/>
     </w:p>
@@ -698,7 +717,7 @@
                     <pic:cNvPicPr/>
                   </pic:nvPicPr>
                   <pic:blipFill>
-                    <a:blip r:embed="rId6">
+                    <a:blip r:embed="rId7">
                       <a:extLst>
                         <a:ext uri="{28A0092B-C50C-407E-A947-70E740481C1C}">
                           <a14:useLocalDpi xmlns:a14="http://schemas.microsoft.com/office/drawing/2010/main" val="0"/>
@@ -774,7 +793,7 @@
                     <pic:cNvPicPr/>
                   </pic:nvPicPr>
                   <pic:blipFill>
-                    <a:blip r:embed="rId7">
+                    <a:blip r:embed="rId8">
                       <a:extLst>
                         <a:ext uri="{28A0092B-C50C-407E-A947-70E740481C1C}">
                           <a14:useLocalDpi xmlns:a14="http://schemas.microsoft.com/office/drawing/2010/main" val="0"/>
@@ -856,7 +875,7 @@
                     <pic:cNvPicPr/>
                   </pic:nvPicPr>
                   <pic:blipFill>
-                    <a:blip r:embed="rId8">
+                    <a:blip r:embed="rId9">
                       <a:extLst>
                         <a:ext uri="{28A0092B-C50C-407E-A947-70E740481C1C}">
                           <a14:useLocalDpi xmlns:a14="http://schemas.microsoft.com/office/drawing/2010/main" val="0"/>
@@ -967,7 +986,7 @@
                     <pic:cNvPicPr/>
                   </pic:nvPicPr>
                   <pic:blipFill>
-                    <a:blip r:embed="rId9">
+                    <a:blip r:embed="rId10">
                       <a:extLst>
                         <a:ext uri="{28A0092B-C50C-407E-A947-70E740481C1C}">
                           <a14:useLocalDpi xmlns:a14="http://schemas.microsoft.com/office/drawing/2010/main" val="0"/>
@@ -1071,7 +1090,7 @@
                     <pic:cNvPicPr/>
                   </pic:nvPicPr>
                   <pic:blipFill>
-                    <a:blip r:embed="rId10">
+                    <a:blip r:embed="rId11">
                       <a:extLst>
                         <a:ext uri="{28A0092B-C50C-407E-A947-70E740481C1C}">
                           <a14:useLocalDpi xmlns:a14="http://schemas.microsoft.com/office/drawing/2010/main" val="0"/>
@@ -1185,7 +1204,7 @@
                     <pic:cNvPicPr/>
                   </pic:nvPicPr>
                   <pic:blipFill>
-                    <a:blip r:embed="rId11">
+                    <a:blip r:embed="rId12">
                       <a:extLst>
                         <a:ext uri="{28A0092B-C50C-407E-A947-70E740481C1C}">
                           <a14:useLocalDpi xmlns:a14="http://schemas.microsoft.com/office/drawing/2010/main" val="0"/>
@@ -1267,7 +1286,7 @@
                     <pic:cNvPicPr/>
                   </pic:nvPicPr>
                   <pic:blipFill>
-                    <a:blip r:embed="rId12">
+                    <a:blip r:embed="rId13">
                       <a:extLst>
                         <a:ext uri="{28A0092B-C50C-407E-A947-70E740481C1C}">
                           <a14:useLocalDpi xmlns:a14="http://schemas.microsoft.com/office/drawing/2010/main" val="0"/>
@@ -1374,7 +1393,7 @@
                     <pic:cNvPicPr/>
                   </pic:nvPicPr>
                   <pic:blipFill>
-                    <a:blip r:embed="rId13">
+                    <a:blip r:embed="rId14">
                       <a:extLst>
                         <a:ext uri="{28A0092B-C50C-407E-A947-70E740481C1C}">
                           <a14:useLocalDpi xmlns:a14="http://schemas.microsoft.com/office/drawing/2010/main" val="0"/>
@@ -1460,7 +1479,7 @@
                     <pic:cNvPicPr/>
                   </pic:nvPicPr>
                   <pic:blipFill>
-                    <a:blip r:embed="rId14">
+                    <a:blip r:embed="rId15">
                       <a:extLst>
                         <a:ext uri="{28A0092B-C50C-407E-A947-70E740481C1C}">
                           <a14:useLocalDpi xmlns:a14="http://schemas.microsoft.com/office/drawing/2010/main" val="0"/>

</xml_diff>